<commit_message>
feat: add first lab report
</commit_message>
<xml_diff>
--- a/media/reports/docx/ИСТ-921_КлименкоАА_Лр9.docx
+++ b/media/reports/docx/ИСТ-921_КлименкоАА_Лр9.docx
@@ -591,14 +591,43 @@
           <w:szCs w:val="28"/>
         </w:rPr>
         <w:lastRenderedPageBreak/>
-        <w:t xml:space="preserve">Цель работы: изучить основы </w:t>
-      </w:r>
-      <w:r>
+        <w:t xml:space="preserve">Цель работы: </w:t>
+      </w:r>
+    </w:p>
+    <w:p>
+      <w:pPr>
+        <w:tabs>
+          <w:tab w:val="left" w:pos="709"/>
+        </w:tabs>
+        <w:ind w:firstLine="720"/>
         <w:rPr>
           <w:rFonts w:eastAsia="Arial"/>
           <w:color w:val="000000" w:themeColor="text1"/>
           <w:szCs w:val="28"/>
         </w:rPr>
+      </w:pPr>
+      <w:r>
+        <w:rPr>
+          <w:rFonts w:eastAsia="Arial"/>
+          <w:color w:val="000000" w:themeColor="text1"/>
+          <w:szCs w:val="28"/>
+        </w:rPr>
+        <w:t xml:space="preserve">1. </w:t>
+      </w:r>
+      <w:r>
+        <w:rPr>
+          <w:rFonts w:eastAsia="Arial"/>
+          <w:color w:val="000000" w:themeColor="text1"/>
+          <w:szCs w:val="28"/>
+        </w:rPr>
+        <w:t xml:space="preserve">изучить основы </w:t>
+      </w:r>
+      <w:r>
+        <w:rPr>
+          <w:rFonts w:eastAsia="Arial"/>
+          <w:color w:val="000000" w:themeColor="text1"/>
+          <w:szCs w:val="28"/>
+        </w:rPr>
         <w:t xml:space="preserve">работы с </w:t>
       </w:r>
       <w:r>
@@ -635,6 +664,35 @@
           <w:szCs w:val="28"/>
         </w:rPr>
         <w:t>.</w:t>
+      </w:r>
+    </w:p>
+    <w:p>
+      <w:pPr>
+        <w:tabs>
+          <w:tab w:val="left" w:pos="709"/>
+        </w:tabs>
+        <w:ind w:firstLine="720"/>
+        <w:rPr>
+          <w:rFonts w:eastAsia="Arial"/>
+          <w:color w:val="000000" w:themeColor="text1"/>
+          <w:szCs w:val="28"/>
+        </w:rPr>
+      </w:pPr>
+      <w:r>
+        <w:rPr>
+          <w:rFonts w:eastAsia="Arial"/>
+          <w:color w:val="000000" w:themeColor="text1"/>
+          <w:szCs w:val="28"/>
+        </w:rPr>
+        <w:t xml:space="preserve">2. </w:t>
+      </w:r>
+      <w:r>
+        <w:rPr>
+          <w:rFonts w:eastAsia="Arial"/>
+          <w:color w:val="000000" w:themeColor="text1"/>
+          <w:szCs w:val="28"/>
+        </w:rPr>
+        <w:t>Для выполнения 10 лабораторной подготовить блок схему алгоритма скрипта.</w:t>
       </w:r>
     </w:p>
     <w:p>
@@ -1733,6 +1791,7 @@
           <w:szCs w:val="28"/>
           <w:lang w:eastAsia="en-GB"/>
         </w:rPr>
+        <w:lastRenderedPageBreak/>
         <w:t>--</w:t>
       </w:r>
       <w:proofErr w:type="spellStart"/>
@@ -1813,7 +1872,6 @@
           <w:szCs w:val="28"/>
           <w:lang w:eastAsia="en-GB"/>
         </w:rPr>
-        <w:lastRenderedPageBreak/>
         <w:t>Выводимый текст нужно брать в двойные кавычки. Текст переносится в зависимости от ширины диалогового окна. Можно использовать символ \для указания принудительного перевода строки. Последние два числа задают ширину и высоту диалога. (Размеры окна задаются в символах. Между кнопками можно переключатся при помощи клавиши табуляции.</w:t>
       </w:r>
     </w:p>
@@ -4915,6 +4973,7 @@
           <w:sz w:val="24"/>
           <w:lang w:val="en-US"/>
         </w:rPr>
+        <w:lastRenderedPageBreak/>
         <w:t>$DIALOG</w:t>
       </w:r>
       <w:r>
@@ -6005,12 +6064,10 @@
     </w:p>
     <w:p>
       <w:pPr>
-        <w:pStyle w:val="a3"/>
         <w:tabs>
           <w:tab w:val="left" w:pos="709"/>
           <w:tab w:val="left" w:pos="851"/>
         </w:tabs>
-        <w:ind w:left="1080" w:firstLine="0"/>
         <w:textAlignment w:val="baseline"/>
         <w:rPr>
           <w:color w:val="000000" w:themeColor="text1"/>
@@ -6025,7 +6082,6 @@
           <w:tab w:val="left" w:pos="709"/>
           <w:tab w:val="left" w:pos="851"/>
         </w:tabs>
-        <w:ind w:firstLine="0"/>
         <w:textAlignment w:val="baseline"/>
         <w:rPr>
           <w:color w:val="000000" w:themeColor="text1"/>
@@ -6040,7 +6096,6 @@
           <w:tab w:val="left" w:pos="709"/>
           <w:tab w:val="left" w:pos="851"/>
         </w:tabs>
-        <w:ind w:firstLine="0"/>
         <w:textAlignment w:val="baseline"/>
         <w:rPr>
           <w:color w:val="000000" w:themeColor="text1"/>
@@ -6048,6 +6103,8 @@
           <w:lang w:eastAsia="en-GB"/>
         </w:rPr>
       </w:pPr>
+      <w:bookmarkStart w:id="1" w:name="_GoBack"/>
+      <w:bookmarkEnd w:id="1"/>
     </w:p>
     <w:p>
       <w:pPr>
@@ -6055,7 +6112,6 @@
           <w:tab w:val="left" w:pos="709"/>
           <w:tab w:val="left" w:pos="851"/>
         </w:tabs>
-        <w:ind w:firstLine="0"/>
         <w:textAlignment w:val="baseline"/>
         <w:rPr>
           <w:color w:val="000000" w:themeColor="text1"/>
@@ -6063,6 +6119,14 @@
           <w:lang w:eastAsia="en-GB"/>
         </w:rPr>
       </w:pPr>
+      <w:r>
+        <w:rPr>
+          <w:color w:val="000000" w:themeColor="text1"/>
+          <w:szCs w:val="28"/>
+          <w:lang w:eastAsia="en-GB"/>
+        </w:rPr>
+        <w:t>2. Схема алгоритма для 10 лабораторной</w:t>
+      </w:r>
     </w:p>
     <w:p>
       <w:pPr>
@@ -6070,7 +6134,6 @@
           <w:tab w:val="left" w:pos="709"/>
           <w:tab w:val="left" w:pos="851"/>
         </w:tabs>
-        <w:ind w:firstLine="0"/>
         <w:textAlignment w:val="baseline"/>
         <w:rPr>
           <w:color w:val="000000" w:themeColor="text1"/>
@@ -6085,7 +6148,6 @@
           <w:tab w:val="left" w:pos="709"/>
           <w:tab w:val="left" w:pos="851"/>
         </w:tabs>
-        <w:ind w:firstLine="0"/>
         <w:textAlignment w:val="baseline"/>
         <w:rPr>
           <w:color w:val="000000" w:themeColor="text1"/>
@@ -6093,6 +6155,32 @@
           <w:lang w:eastAsia="en-GB"/>
         </w:rPr>
       </w:pPr>
+      <w:r>
+        <w:rPr>
+          <w:color w:val="000000" w:themeColor="text1"/>
+          <w:szCs w:val="28"/>
+          <w:lang w:eastAsia="en-GB"/>
+        </w:rPr>
+        <w:t xml:space="preserve">На рисунке 10 представлена схема алгоритма скрипта, подгружающего сайт на дистрибутив </w:t>
+      </w:r>
+      <w:proofErr w:type="spellStart"/>
+      <w:r>
+        <w:rPr>
+          <w:color w:val="000000" w:themeColor="text1"/>
+          <w:szCs w:val="28"/>
+          <w:lang w:val="en-US" w:eastAsia="en-GB"/>
+        </w:rPr>
+        <w:t>linux</w:t>
+      </w:r>
+      <w:proofErr w:type="spellEnd"/>
+      <w:r>
+        <w:rPr>
+          <w:color w:val="000000" w:themeColor="text1"/>
+          <w:szCs w:val="28"/>
+          <w:lang w:eastAsia="en-GB"/>
+        </w:rPr>
+        <w:t>.</w:t>
+      </w:r>
     </w:p>
     <w:p>
       <w:pPr>
@@ -6100,6 +6188,132 @@
           <w:tab w:val="left" w:pos="709"/>
           <w:tab w:val="left" w:pos="851"/>
         </w:tabs>
+        <w:textAlignment w:val="baseline"/>
+        <w:rPr>
+          <w:color w:val="000000" w:themeColor="text1"/>
+          <w:szCs w:val="28"/>
+          <w:lang w:eastAsia="en-GB"/>
+        </w:rPr>
+      </w:pPr>
+    </w:p>
+    <w:p>
+      <w:pPr>
+        <w:tabs>
+          <w:tab w:val="left" w:pos="709"/>
+          <w:tab w:val="left" w:pos="851"/>
+        </w:tabs>
+        <w:ind w:firstLine="0"/>
+        <w:jc w:val="center"/>
+        <w:textAlignment w:val="baseline"/>
+        <w:rPr>
+          <w:color w:val="000000" w:themeColor="text1"/>
+          <w:szCs w:val="28"/>
+          <w:lang w:eastAsia="en-GB"/>
+        </w:rPr>
+      </w:pPr>
+      <w:r>
+        <w:rPr>
+          <w:noProof/>
+          <w:color w:val="000000" w:themeColor="text1"/>
+          <w:szCs w:val="28"/>
+          <w:lang w:eastAsia="en-GB"/>
+        </w:rPr>
+        <w:lastRenderedPageBreak/>
+        <w:drawing>
+          <wp:inline distT="0" distB="0" distL="0" distR="0" wp14:anchorId="05ADDB5E" wp14:editId="5AE0CC86">
+            <wp:extent cx="3185901" cy="8328660"/>
+            <wp:effectExtent l="0" t="0" r="0" b="0"/>
+            <wp:docPr id="1" name="Рисунок 1"/>
+            <wp:cNvGraphicFramePr>
+              <a:graphicFrameLocks xmlns:a="http://schemas.openxmlformats.org/drawingml/2006/main" noChangeAspect="1"/>
+            </wp:cNvGraphicFramePr>
+            <a:graphic xmlns:a="http://schemas.openxmlformats.org/drawingml/2006/main">
+              <a:graphicData uri="http://schemas.openxmlformats.org/drawingml/2006/picture">
+                <pic:pic xmlns:pic="http://schemas.openxmlformats.org/drawingml/2006/picture">
+                  <pic:nvPicPr>
+                    <pic:cNvPr id="0" name="Picture 2"/>
+                    <pic:cNvPicPr>
+                      <a:picLocks noChangeAspect="1" noChangeArrowheads="1"/>
+                    </pic:cNvPicPr>
+                  </pic:nvPicPr>
+                  <pic:blipFill>
+                    <a:blip r:embed="rId5" cstate="print">
+                      <a:extLst>
+                        <a:ext uri="{28A0092B-C50C-407E-A947-70E740481C1C}">
+                          <a14:useLocalDpi xmlns:a14="http://schemas.microsoft.com/office/drawing/2010/main" val="0"/>
+                        </a:ext>
+                      </a:extLst>
+                    </a:blip>
+                    <a:srcRect/>
+                    <a:stretch>
+                      <a:fillRect/>
+                    </a:stretch>
+                  </pic:blipFill>
+                  <pic:spPr bwMode="auto">
+                    <a:xfrm>
+                      <a:off x="0" y="0"/>
+                      <a:ext cx="3188352" cy="8335068"/>
+                    </a:xfrm>
+                    <a:prstGeom prst="rect">
+                      <a:avLst/>
+                    </a:prstGeom>
+                    <a:noFill/>
+                    <a:ln>
+                      <a:noFill/>
+                    </a:ln>
+                  </pic:spPr>
+                </pic:pic>
+              </a:graphicData>
+            </a:graphic>
+          </wp:inline>
+        </w:drawing>
+      </w:r>
+    </w:p>
+    <w:p>
+      <w:pPr>
+        <w:tabs>
+          <w:tab w:val="left" w:pos="709"/>
+          <w:tab w:val="left" w:pos="851"/>
+        </w:tabs>
+        <w:ind w:firstLine="0"/>
+        <w:jc w:val="center"/>
+        <w:textAlignment w:val="baseline"/>
+        <w:rPr>
+          <w:color w:val="000000" w:themeColor="text1"/>
+          <w:szCs w:val="28"/>
+          <w:lang w:eastAsia="en-GB"/>
+        </w:rPr>
+      </w:pPr>
+      <w:r>
+        <w:rPr>
+          <w:color w:val="000000" w:themeColor="text1"/>
+          <w:szCs w:val="28"/>
+          <w:lang w:eastAsia="en-GB"/>
+        </w:rPr>
+        <w:t>Рисунок 10 – Схема алгоритма</w:t>
+      </w:r>
+    </w:p>
+    <w:p>
+      <w:pPr>
+        <w:tabs>
+          <w:tab w:val="left" w:pos="709"/>
+          <w:tab w:val="left" w:pos="851"/>
+        </w:tabs>
+        <w:ind w:firstLine="0"/>
+        <w:textAlignment w:val="baseline"/>
+        <w:rPr>
+          <w:color w:val="000000" w:themeColor="text1"/>
+          <w:szCs w:val="28"/>
+          <w:lang w:eastAsia="en-GB"/>
+        </w:rPr>
+      </w:pPr>
+    </w:p>
+    <w:p>
+      <w:pPr>
+        <w:tabs>
+          <w:tab w:val="left" w:pos="709"/>
+          <w:tab w:val="left" w:pos="851"/>
+        </w:tabs>
         <w:ind w:firstLine="0"/>
         <w:textAlignment w:val="baseline"/>
         <w:rPr>
@@ -6128,6 +6342,7 @@
           <w:szCs w:val="28"/>
           <w:lang w:eastAsia="en-GB"/>
         </w:rPr>
+        <w:lastRenderedPageBreak/>
         <w:tab/>
         <w:t xml:space="preserve">Вывод: в данной работе </w:t>
       </w:r>
@@ -6227,8 +6442,6 @@
         </w:rPr>
         <w:t>.</w:t>
       </w:r>
-      <w:bookmarkStart w:id="1" w:name="_GoBack"/>
-      <w:bookmarkEnd w:id="1"/>
     </w:p>
     <w:p/>
     <w:sectPr>

</xml_diff>

<commit_message>
fix: edit 9 lab
</commit_message>
<xml_diff>
--- a/media/reports/docx/ИСТ-921_КлименкоАА_Лр9.docx
+++ b/media/reports/docx/ИСТ-921_КлименкоАА_Лр9.docx
@@ -1045,24 +1045,47 @@
           <w:rFonts w:ascii="Cascadia Code" w:hAnsi="Cascadia Code"/>
           <w:color w:val="EEFFFF"/>
           <w:sz w:val="24"/>
-          <w:lang w:val="en-US"/>
-        </w:rPr>
-      </w:pPr>
-      <w:r>
-        <w:rPr>
-          <w:rFonts w:ascii="Cascadia Code" w:hAnsi="Cascadia Code"/>
-          <w:color w:val="EEFFFF"/>
-          <w:sz w:val="24"/>
-          <w:lang w:val="en-US"/>
-        </w:rPr>
-        <w:t xml:space="preserve">dialog --title </w:t>
-      </w:r>
-      <w:r>
-        <w:rPr>
-          <w:rFonts w:ascii="Cascadia Code" w:hAnsi="Cascadia Code"/>
-          <w:color w:val="98C379"/>
-          <w:sz w:val="24"/>
-          <w:lang w:val="en-US"/>
+        </w:rPr>
+      </w:pPr>
+      <w:r>
+        <w:rPr>
+          <w:rFonts w:ascii="Cascadia Code" w:hAnsi="Cascadia Code"/>
+          <w:color w:val="EEFFFF"/>
+          <w:sz w:val="24"/>
+          <w:lang w:val="en-US"/>
+        </w:rPr>
+        <w:t>dialog</w:t>
+      </w:r>
+      <w:r>
+        <w:rPr>
+          <w:rFonts w:ascii="Cascadia Code" w:hAnsi="Cascadia Code"/>
+          <w:color w:val="EEFFFF"/>
+          <w:sz w:val="24"/>
+        </w:rPr>
+        <w:t xml:space="preserve"> --</w:t>
+      </w:r>
+      <w:r>
+        <w:rPr>
+          <w:rFonts w:ascii="Cascadia Code" w:hAnsi="Cascadia Code"/>
+          <w:color w:val="EEFFFF"/>
+          <w:sz w:val="24"/>
+          <w:lang w:val="en-US"/>
+        </w:rPr>
+        <w:t>title</w:t>
+      </w:r>
+      <w:r>
+        <w:rPr>
+          <w:rFonts w:ascii="Cascadia Code" w:hAnsi="Cascadia Code"/>
+          <w:color w:val="EEFFFF"/>
+          <w:sz w:val="24"/>
+        </w:rPr>
+        <w:t xml:space="preserve"> </w:t>
+      </w:r>
+      <w:r>
+        <w:rPr>
+          <w:rFonts w:ascii="Cascadia Code" w:hAnsi="Cascadia Code"/>
+          <w:color w:val="98C379"/>
+          <w:sz w:val="24"/>
         </w:rPr>
         <w:t xml:space="preserve">" </w:t>
       </w:r>
@@ -1079,7 +1102,6 @@
           <w:rFonts w:ascii="Cascadia Code" w:hAnsi="Cascadia Code"/>
           <w:color w:val="98C379"/>
           <w:sz w:val="24"/>
-          <w:lang w:val="en-US"/>
         </w:rPr>
         <w:t xml:space="preserve"> </w:t>
       </w:r>
@@ -1096,7 +1118,6 @@
           <w:rFonts w:ascii="Cascadia Code" w:hAnsi="Cascadia Code"/>
           <w:color w:val="98C379"/>
           <w:sz w:val="24"/>
-          <w:lang w:val="en-US"/>
         </w:rPr>
         <w:t xml:space="preserve"> </w:t>
       </w:r>
@@ -1113,7 +1134,6 @@
           <w:rFonts w:ascii="Cascadia Code" w:hAnsi="Cascadia Code"/>
           <w:color w:val="98C379"/>
           <w:sz w:val="24"/>
-          <w:lang w:val="en-US"/>
         </w:rPr>
         <w:t>"</w:t>
       </w:r>
@@ -1122,21 +1142,256 @@
           <w:rFonts w:ascii="Cascadia Code" w:hAnsi="Cascadia Code"/>
           <w:color w:val="EEFFFF"/>
           <w:sz w:val="24"/>
-          <w:lang w:val="en-US"/>
-        </w:rPr>
-        <w:t xml:space="preserve"> --clear \</w:t>
-      </w:r>
-    </w:p>
-    <w:p>
-      <w:pPr>
-        <w:shd w:val="clear" w:color="auto" w:fill="161616"/>
-        <w:spacing w:line="330" w:lineRule="atLeast"/>
-        <w:ind w:firstLine="0"/>
-        <w:jc w:val="left"/>
-        <w:rPr>
-          <w:rFonts w:ascii="Cascadia Code" w:hAnsi="Cascadia Code"/>
-          <w:color w:val="EEFFFF"/>
-          <w:sz w:val="24"/>
+        </w:rPr>
+        <w:t xml:space="preserve"> --</w:t>
+      </w:r>
+      <w:r>
+        <w:rPr>
+          <w:rFonts w:ascii="Cascadia Code" w:hAnsi="Cascadia Code"/>
+          <w:color w:val="EEFFFF"/>
+          <w:sz w:val="24"/>
+          <w:lang w:val="en-US"/>
+        </w:rPr>
+        <w:t>clear</w:t>
+      </w:r>
+      <w:r>
+        <w:rPr>
+          <w:rFonts w:ascii="Cascadia Code" w:hAnsi="Cascadia Code"/>
+          <w:color w:val="EEFFFF"/>
+          <w:sz w:val="24"/>
+        </w:rPr>
+        <w:t xml:space="preserve"> \</w:t>
+      </w:r>
+    </w:p>
+    <w:p>
+      <w:pPr>
+        <w:shd w:val="clear" w:color="auto" w:fill="161616"/>
+        <w:spacing w:line="330" w:lineRule="atLeast"/>
+        <w:ind w:firstLine="0"/>
+        <w:jc w:val="left"/>
+        <w:rPr>
+          <w:rFonts w:ascii="Cascadia Code" w:hAnsi="Cascadia Code"/>
+          <w:color w:val="EEFFFF"/>
+          <w:sz w:val="24"/>
+        </w:rPr>
+      </w:pPr>
+      <w:r>
+        <w:rPr>
+          <w:rFonts w:ascii="Cascadia Code" w:hAnsi="Cascadia Code"/>
+          <w:color w:val="EEFFFF"/>
+          <w:sz w:val="24"/>
+          <w:lang w:val="en-US"/>
+        </w:rPr>
+        <w:t> </w:t>
+      </w:r>
+      <w:r>
+        <w:rPr>
+          <w:rFonts w:ascii="Cascadia Code" w:hAnsi="Cascadia Code"/>
+          <w:color w:val="EEFFFF"/>
+          <w:sz w:val="24"/>
+        </w:rPr>
+        <w:t xml:space="preserve"> </w:t>
+      </w:r>
+      <w:r>
+        <w:rPr>
+          <w:rFonts w:ascii="Cascadia Code" w:hAnsi="Cascadia Code"/>
+          <w:color w:val="EEFFFF"/>
+          <w:sz w:val="24"/>
+          <w:lang w:val="en-US"/>
+        </w:rPr>
+        <w:t> </w:t>
+      </w:r>
+      <w:r>
+        <w:rPr>
+          <w:rFonts w:ascii="Cascadia Code" w:hAnsi="Cascadia Code"/>
+          <w:color w:val="EEFFFF"/>
+          <w:sz w:val="24"/>
+        </w:rPr>
+        <w:t xml:space="preserve"> </w:t>
+      </w:r>
+      <w:r>
+        <w:rPr>
+          <w:rFonts w:ascii="Cascadia Code" w:hAnsi="Cascadia Code"/>
+          <w:color w:val="EEFFFF"/>
+          <w:sz w:val="24"/>
+          <w:lang w:val="en-US"/>
+        </w:rPr>
+        <w:t> </w:t>
+      </w:r>
+      <w:r>
+        <w:rPr>
+          <w:rFonts w:ascii="Cascadia Code" w:hAnsi="Cascadia Code"/>
+          <w:color w:val="EEFFFF"/>
+          <w:sz w:val="24"/>
+        </w:rPr>
+        <w:t xml:space="preserve"> </w:t>
+      </w:r>
+      <w:r>
+        <w:rPr>
+          <w:rFonts w:ascii="Cascadia Code" w:hAnsi="Cascadia Code"/>
+          <w:color w:val="EEFFFF"/>
+          <w:sz w:val="24"/>
+          <w:lang w:val="en-US"/>
+        </w:rPr>
+        <w:t> </w:t>
+      </w:r>
+      <w:r>
+        <w:rPr>
+          <w:rFonts w:ascii="Cascadia Code" w:hAnsi="Cascadia Code"/>
+          <w:color w:val="EEFFFF"/>
+          <w:sz w:val="24"/>
+        </w:rPr>
+        <w:t xml:space="preserve"> </w:t>
+      </w:r>
+      <w:r>
+        <w:rPr>
+          <w:rFonts w:ascii="Cascadia Code" w:hAnsi="Cascadia Code"/>
+          <w:color w:val="EEFFFF"/>
+          <w:sz w:val="24"/>
+        </w:rPr>
+        <w:t>--</w:t>
+      </w:r>
+      <w:proofErr w:type="spellStart"/>
+      <w:r>
+        <w:rPr>
+          <w:rFonts w:ascii="Cascadia Code" w:hAnsi="Cascadia Code"/>
+          <w:color w:val="EEFFFF"/>
+          <w:sz w:val="24"/>
+        </w:rPr>
+        <w:t>yesno</w:t>
+      </w:r>
+      <w:proofErr w:type="spellEnd"/>
+      <w:r>
+        <w:rPr>
+          <w:rFonts w:ascii="Cascadia Code" w:hAnsi="Cascadia Code"/>
+          <w:color w:val="EEFFFF"/>
+          <w:sz w:val="24"/>
+        </w:rPr>
+        <w:t xml:space="preserve"> </w:t>
+      </w:r>
+      <w:r>
+        <w:rPr>
+          <w:rFonts w:ascii="Cascadia Code" w:hAnsi="Cascadia Code"/>
+          <w:color w:val="98C379"/>
+          <w:sz w:val="24"/>
+        </w:rPr>
+        <w:t>"Диалог да или нет"</w:t>
+      </w:r>
+      <w:r>
+        <w:rPr>
+          <w:rFonts w:ascii="Cascadia Code" w:hAnsi="Cascadia Code"/>
+          <w:color w:val="EEFFFF"/>
+          <w:sz w:val="24"/>
+        </w:rPr>
+        <w:t xml:space="preserve"> 10 40</w:t>
+      </w:r>
+    </w:p>
+    <w:p>
+      <w:pPr>
+        <w:shd w:val="clear" w:color="auto" w:fill="161616"/>
+        <w:spacing w:line="330" w:lineRule="atLeast"/>
+        <w:ind w:firstLine="0"/>
+        <w:jc w:val="left"/>
+        <w:rPr>
+          <w:rFonts w:ascii="Cascadia Code" w:hAnsi="Cascadia Code"/>
+          <w:color w:val="EEFFFF"/>
+          <w:sz w:val="24"/>
+        </w:rPr>
+      </w:pPr>
+    </w:p>
+    <w:p>
+      <w:pPr>
+        <w:shd w:val="clear" w:color="auto" w:fill="161616"/>
+        <w:spacing w:line="330" w:lineRule="atLeast"/>
+        <w:ind w:firstLine="0"/>
+        <w:jc w:val="left"/>
+        <w:rPr>
+          <w:rFonts w:ascii="Cascadia Code" w:hAnsi="Cascadia Code"/>
+          <w:color w:val="EEFFFF"/>
+          <w:sz w:val="24"/>
+          <w:lang w:val="en-US"/>
+        </w:rPr>
+      </w:pPr>
+      <w:r>
+        <w:rPr>
+          <w:rFonts w:ascii="Cascadia Code" w:hAnsi="Cascadia Code"/>
+          <w:color w:val="C678DD"/>
+          <w:sz w:val="24"/>
+          <w:lang w:val="en-US"/>
+        </w:rPr>
+        <w:t>case</w:t>
+      </w:r>
+      <w:r>
+        <w:rPr>
+          <w:rFonts w:ascii="Cascadia Code" w:hAnsi="Cascadia Code"/>
+          <w:color w:val="EEFFFF"/>
+          <w:sz w:val="24"/>
+          <w:lang w:val="en-US"/>
+        </w:rPr>
+        <w:t xml:space="preserve"> </w:t>
+      </w:r>
+      <w:r>
+        <w:rPr>
+          <w:rFonts w:ascii="Cascadia Code" w:hAnsi="Cascadia Code"/>
+          <w:color w:val="E06C75"/>
+          <w:sz w:val="24"/>
+          <w:lang w:val="en-US"/>
+        </w:rPr>
+        <w:t>$?</w:t>
+      </w:r>
+      <w:r>
+        <w:rPr>
+          <w:rFonts w:ascii="Cascadia Code" w:hAnsi="Cascadia Code"/>
+          <w:color w:val="EEFFFF"/>
+          <w:sz w:val="24"/>
+          <w:lang w:val="en-US"/>
+        </w:rPr>
+        <w:t xml:space="preserve"> </w:t>
+      </w:r>
+      <w:r>
+        <w:rPr>
+          <w:rFonts w:ascii="Cascadia Code" w:hAnsi="Cascadia Code"/>
+          <w:color w:val="C678DD"/>
+          <w:sz w:val="24"/>
+          <w:lang w:val="en-US"/>
+        </w:rPr>
+        <w:t>in</w:t>
+      </w:r>
+    </w:p>
+    <w:p>
+      <w:pPr>
+        <w:shd w:val="clear" w:color="auto" w:fill="161616"/>
+        <w:spacing w:line="330" w:lineRule="atLeast"/>
+        <w:ind w:firstLine="0"/>
+        <w:jc w:val="left"/>
+        <w:rPr>
+          <w:rFonts w:ascii="Cascadia Code" w:hAnsi="Cascadia Code"/>
+          <w:color w:val="EEFFFF"/>
+          <w:sz w:val="24"/>
+          <w:lang w:val="en-US"/>
+        </w:rPr>
+      </w:pPr>
+      <w:r>
+        <w:rPr>
+          <w:rFonts w:ascii="Cascadia Code" w:hAnsi="Cascadia Code"/>
+          <w:color w:val="EEFFFF"/>
+          <w:sz w:val="24"/>
+          <w:lang w:val="en-US"/>
+        </w:rPr>
+        <w:t>    0)</w:t>
+      </w:r>
+    </w:p>
+    <w:p>
+      <w:pPr>
+        <w:shd w:val="clear" w:color="auto" w:fill="161616"/>
+        <w:spacing w:line="330" w:lineRule="atLeast"/>
+        <w:ind w:firstLine="0"/>
+        <w:jc w:val="left"/>
+        <w:rPr>
+          <w:rFonts w:ascii="Cascadia Code" w:hAnsi="Cascadia Code"/>
+          <w:color w:val="EEFFFF"/>
+          <w:sz w:val="24"/>
+          <w:lang w:val="en-US"/>
         </w:rPr>
       </w:pPr>
       <w:r>
@@ -1151,166 +1406,6 @@
       <w:r>
         <w:rPr>
           <w:rFonts w:ascii="Cascadia Code" w:hAnsi="Cascadia Code"/>
-          <w:color w:val="EEFFFF"/>
-          <w:sz w:val="24"/>
-        </w:rPr>
-        <w:t>--</w:t>
-      </w:r>
-      <w:proofErr w:type="spellStart"/>
-      <w:r>
-        <w:rPr>
-          <w:rFonts w:ascii="Cascadia Code" w:hAnsi="Cascadia Code"/>
-          <w:color w:val="EEFFFF"/>
-          <w:sz w:val="24"/>
-        </w:rPr>
-        <w:t>yesno</w:t>
-      </w:r>
-      <w:proofErr w:type="spellEnd"/>
-      <w:r>
-        <w:rPr>
-          <w:rFonts w:ascii="Cascadia Code" w:hAnsi="Cascadia Code"/>
-          <w:color w:val="EEFFFF"/>
-          <w:sz w:val="24"/>
-        </w:rPr>
-        <w:t xml:space="preserve"> </w:t>
-      </w:r>
-      <w:r>
-        <w:rPr>
-          <w:rFonts w:ascii="Cascadia Code" w:hAnsi="Cascadia Code"/>
-          <w:color w:val="98C379"/>
-          <w:sz w:val="24"/>
-        </w:rPr>
-        <w:t>"Диалог да или нет"</w:t>
-      </w:r>
-      <w:r>
-        <w:rPr>
-          <w:rFonts w:ascii="Cascadia Code" w:hAnsi="Cascadia Code"/>
-          <w:color w:val="EEFFFF"/>
-          <w:sz w:val="24"/>
-        </w:rPr>
-        <w:t xml:space="preserve"> 10 40</w:t>
-      </w:r>
-    </w:p>
-    <w:p>
-      <w:pPr>
-        <w:shd w:val="clear" w:color="auto" w:fill="161616"/>
-        <w:spacing w:line="330" w:lineRule="atLeast"/>
-        <w:ind w:firstLine="0"/>
-        <w:jc w:val="left"/>
-        <w:rPr>
-          <w:rFonts w:ascii="Cascadia Code" w:hAnsi="Cascadia Code"/>
-          <w:color w:val="EEFFFF"/>
-          <w:sz w:val="24"/>
-        </w:rPr>
-      </w:pPr>
-    </w:p>
-    <w:p>
-      <w:pPr>
-        <w:shd w:val="clear" w:color="auto" w:fill="161616"/>
-        <w:spacing w:line="330" w:lineRule="atLeast"/>
-        <w:ind w:firstLine="0"/>
-        <w:jc w:val="left"/>
-        <w:rPr>
-          <w:rFonts w:ascii="Cascadia Code" w:hAnsi="Cascadia Code"/>
-          <w:color w:val="EEFFFF"/>
-          <w:sz w:val="24"/>
-          <w:lang w:val="en-US"/>
-        </w:rPr>
-      </w:pPr>
-      <w:r>
-        <w:rPr>
-          <w:rFonts w:ascii="Cascadia Code" w:hAnsi="Cascadia Code"/>
-          <w:color w:val="C678DD"/>
-          <w:sz w:val="24"/>
-          <w:lang w:val="en-US"/>
-        </w:rPr>
-        <w:t>case</w:t>
-      </w:r>
-      <w:r>
-        <w:rPr>
-          <w:rFonts w:ascii="Cascadia Code" w:hAnsi="Cascadia Code"/>
-          <w:color w:val="EEFFFF"/>
-          <w:sz w:val="24"/>
-          <w:lang w:val="en-US"/>
-        </w:rPr>
-        <w:t xml:space="preserve"> </w:t>
-      </w:r>
-      <w:r>
-        <w:rPr>
-          <w:rFonts w:ascii="Cascadia Code" w:hAnsi="Cascadia Code"/>
-          <w:color w:val="E06C75"/>
-          <w:sz w:val="24"/>
-          <w:lang w:val="en-US"/>
-        </w:rPr>
-        <w:t>$?</w:t>
-      </w:r>
-      <w:r>
-        <w:rPr>
-          <w:rFonts w:ascii="Cascadia Code" w:hAnsi="Cascadia Code"/>
-          <w:color w:val="EEFFFF"/>
-          <w:sz w:val="24"/>
-          <w:lang w:val="en-US"/>
-        </w:rPr>
-        <w:t xml:space="preserve"> </w:t>
-      </w:r>
-      <w:r>
-        <w:rPr>
-          <w:rFonts w:ascii="Cascadia Code" w:hAnsi="Cascadia Code"/>
-          <w:color w:val="C678DD"/>
-          <w:sz w:val="24"/>
-          <w:lang w:val="en-US"/>
-        </w:rPr>
-        <w:t>in</w:t>
-      </w:r>
-    </w:p>
-    <w:p>
-      <w:pPr>
-        <w:shd w:val="clear" w:color="auto" w:fill="161616"/>
-        <w:spacing w:line="330" w:lineRule="atLeast"/>
-        <w:ind w:firstLine="0"/>
-        <w:jc w:val="left"/>
-        <w:rPr>
-          <w:rFonts w:ascii="Cascadia Code" w:hAnsi="Cascadia Code"/>
-          <w:color w:val="EEFFFF"/>
-          <w:sz w:val="24"/>
-          <w:lang w:val="en-US"/>
-        </w:rPr>
-      </w:pPr>
-      <w:r>
-        <w:rPr>
-          <w:rFonts w:ascii="Cascadia Code" w:hAnsi="Cascadia Code"/>
-          <w:color w:val="EEFFFF"/>
-          <w:sz w:val="24"/>
-          <w:lang w:val="en-US"/>
-        </w:rPr>
-        <w:t>    0)</w:t>
-      </w:r>
-    </w:p>
-    <w:p>
-      <w:pPr>
-        <w:shd w:val="clear" w:color="auto" w:fill="161616"/>
-        <w:spacing w:line="330" w:lineRule="atLeast"/>
-        <w:ind w:firstLine="0"/>
-        <w:jc w:val="left"/>
-        <w:rPr>
-          <w:rFonts w:ascii="Cascadia Code" w:hAnsi="Cascadia Code"/>
-          <w:color w:val="EEFFFF"/>
-          <w:sz w:val="24"/>
-          <w:lang w:val="en-US"/>
-        </w:rPr>
-      </w:pPr>
-      <w:r>
-        <w:rPr>
-          <w:rFonts w:ascii="Cascadia Code" w:hAnsi="Cascadia Code"/>
-          <w:color w:val="EEFFFF"/>
-          <w:sz w:val="24"/>
-          <w:lang w:val="en-US"/>
-        </w:rPr>
-        <w:t xml:space="preserve">        </w:t>
-      </w:r>
-      <w:r>
-        <w:rPr>
-          <w:rFonts w:ascii="Cascadia Code" w:hAnsi="Cascadia Code"/>
           <w:color w:val="56B6C2"/>
           <w:sz w:val="24"/>
           <w:lang w:val="en-US"/>
@@ -1391,7 +1486,6 @@
           <w:rFonts w:ascii="Cascadia Code" w:hAnsi="Cascadia Code"/>
           <w:color w:val="EEFFFF"/>
           <w:sz w:val="24"/>
-          <w:lang w:val="en-US"/>
         </w:rPr>
       </w:pPr>
       <w:r>
@@ -1408,7 +1502,6 @@
           <w:rFonts w:ascii="Cascadia Code" w:hAnsi="Cascadia Code"/>
           <w:color w:val="EEFFFF"/>
           <w:sz w:val="24"/>
-          <w:lang w:val="en-US"/>
         </w:rPr>
         <w:t>1)</w:t>
       </w:r>
@@ -1423,17 +1516,75 @@
           <w:rFonts w:ascii="Cascadia Code" w:hAnsi="Cascadia Code"/>
           <w:color w:val="EEFFFF"/>
           <w:sz w:val="24"/>
-          <w:lang w:val="en-US"/>
-        </w:rPr>
-      </w:pPr>
-      <w:r>
-        <w:rPr>
-          <w:rFonts w:ascii="Cascadia Code" w:hAnsi="Cascadia Code"/>
-          <w:color w:val="EEFFFF"/>
-          <w:sz w:val="24"/>
-          <w:lang w:val="en-US"/>
-        </w:rPr>
-        <w:t xml:space="preserve">        </w:t>
+        </w:rPr>
+      </w:pPr>
+      <w:r>
+        <w:rPr>
+          <w:rFonts w:ascii="Cascadia Code" w:hAnsi="Cascadia Code"/>
+          <w:color w:val="EEFFFF"/>
+          <w:sz w:val="24"/>
+          <w:lang w:val="en-US"/>
+        </w:rPr>
+        <w:t> </w:t>
+      </w:r>
+      <w:r>
+        <w:rPr>
+          <w:rFonts w:ascii="Cascadia Code" w:hAnsi="Cascadia Code"/>
+          <w:color w:val="EEFFFF"/>
+          <w:sz w:val="24"/>
+        </w:rPr>
+        <w:t xml:space="preserve"> </w:t>
+      </w:r>
+      <w:r>
+        <w:rPr>
+          <w:rFonts w:ascii="Cascadia Code" w:hAnsi="Cascadia Code"/>
+          <w:color w:val="EEFFFF"/>
+          <w:sz w:val="24"/>
+          <w:lang w:val="en-US"/>
+        </w:rPr>
+        <w:t> </w:t>
+      </w:r>
+      <w:r>
+        <w:rPr>
+          <w:rFonts w:ascii="Cascadia Code" w:hAnsi="Cascadia Code"/>
+          <w:color w:val="EEFFFF"/>
+          <w:sz w:val="24"/>
+        </w:rPr>
+        <w:t xml:space="preserve"> </w:t>
+      </w:r>
+      <w:r>
+        <w:rPr>
+          <w:rFonts w:ascii="Cascadia Code" w:hAnsi="Cascadia Code"/>
+          <w:color w:val="EEFFFF"/>
+          <w:sz w:val="24"/>
+          <w:lang w:val="en-US"/>
+        </w:rPr>
+        <w:t> </w:t>
+      </w:r>
+      <w:r>
+        <w:rPr>
+          <w:rFonts w:ascii="Cascadia Code" w:hAnsi="Cascadia Code"/>
+          <w:color w:val="EEFFFF"/>
+          <w:sz w:val="24"/>
+        </w:rPr>
+        <w:t xml:space="preserve"> </w:t>
+      </w:r>
+      <w:r>
+        <w:rPr>
+          <w:rFonts w:ascii="Cascadia Code" w:hAnsi="Cascadia Code"/>
+          <w:color w:val="EEFFFF"/>
+          <w:sz w:val="24"/>
+          <w:lang w:val="en-US"/>
+        </w:rPr>
+        <w:t> </w:t>
+      </w:r>
+      <w:r>
+        <w:rPr>
+          <w:rFonts w:ascii="Cascadia Code" w:hAnsi="Cascadia Code"/>
+          <w:color w:val="EEFFFF"/>
+          <w:sz w:val="24"/>
+        </w:rPr>
+        <w:t xml:space="preserve"> </w:t>
       </w:r>
       <w:r>
         <w:rPr>
@@ -1449,16 +1600,14 @@
           <w:rFonts w:ascii="Cascadia Code" w:hAnsi="Cascadia Code"/>
           <w:color w:val="EEFFFF"/>
           <w:sz w:val="24"/>
-          <w:lang w:val="en-US"/>
-        </w:rPr>
-        <w:t xml:space="preserve"> </w:t>
-      </w:r>
-      <w:r>
-        <w:rPr>
-          <w:rFonts w:ascii="Cascadia Code" w:hAnsi="Cascadia Code"/>
-          <w:color w:val="98C379"/>
-          <w:sz w:val="24"/>
-          <w:lang w:val="en-US"/>
+        </w:rPr>
+        <w:t xml:space="preserve"> </w:t>
+      </w:r>
+      <w:r>
+        <w:rPr>
+          <w:rFonts w:ascii="Cascadia Code" w:hAnsi="Cascadia Code"/>
+          <w:color w:val="98C379"/>
+          <w:sz w:val="24"/>
         </w:rPr>
         <w:t>"</w:t>
       </w:r>
@@ -1475,7 +1624,6 @@
           <w:rFonts w:ascii="Cascadia Code" w:hAnsi="Cascadia Code"/>
           <w:color w:val="98C379"/>
           <w:sz w:val="24"/>
-          <w:lang w:val="en-US"/>
         </w:rPr>
         <w:t xml:space="preserve"> '</w:t>
       </w:r>
@@ -1493,7 +1641,6 @@
           <w:rFonts w:ascii="Cascadia Code" w:hAnsi="Cascadia Code"/>
           <w:color w:val="98C379"/>
           <w:sz w:val="24"/>
-          <w:lang w:val="en-US"/>
         </w:rPr>
         <w:t>'."</w:t>
       </w:r>
@@ -1502,7 +1649,6 @@
           <w:rFonts w:ascii="Cascadia Code" w:hAnsi="Cascadia Code"/>
           <w:color w:val="EEFFFF"/>
           <w:sz w:val="24"/>
-          <w:lang w:val="en-US"/>
         </w:rPr>
         <w:t>;;</w:t>
       </w:r>
@@ -1518,40 +1664,122 @@
           <w:rFonts w:ascii="Cascadia Code" w:hAnsi="Cascadia Code"/>
           <w:color w:val="EEFFFF"/>
           <w:sz w:val="24"/>
-          <w:lang w:val="en-US"/>
-        </w:rPr>
-      </w:pPr>
-      <w:r>
-        <w:rPr>
-          <w:rFonts w:ascii="Cascadia Code" w:hAnsi="Cascadia Code"/>
-          <w:color w:val="EEFFFF"/>
-          <w:sz w:val="24"/>
-          <w:lang w:val="en-US"/>
-        </w:rPr>
-        <w:t>    255)</w:t>
-      </w:r>
-    </w:p>
-    <w:p>
-      <w:pPr>
-        <w:shd w:val="clear" w:color="auto" w:fill="161616"/>
-        <w:spacing w:line="330" w:lineRule="atLeast"/>
-        <w:ind w:firstLine="0"/>
-        <w:jc w:val="left"/>
-        <w:rPr>
-          <w:rFonts w:ascii="Cascadia Code" w:hAnsi="Cascadia Code"/>
-          <w:color w:val="EEFFFF"/>
-          <w:sz w:val="24"/>
-          <w:lang w:val="en-US"/>
-        </w:rPr>
-      </w:pPr>
-      <w:r>
-        <w:rPr>
-          <w:rFonts w:ascii="Cascadia Code" w:hAnsi="Cascadia Code"/>
-          <w:color w:val="EEFFFF"/>
-          <w:sz w:val="24"/>
-          <w:lang w:val="en-US"/>
-        </w:rPr>
-        <w:t xml:space="preserve">        </w:t>
+        </w:rPr>
+      </w:pPr>
+      <w:r>
+        <w:rPr>
+          <w:rFonts w:ascii="Cascadia Code" w:hAnsi="Cascadia Code"/>
+          <w:color w:val="EEFFFF"/>
+          <w:sz w:val="24"/>
+          <w:lang w:val="en-US"/>
+        </w:rPr>
+        <w:t> </w:t>
+      </w:r>
+      <w:r>
+        <w:rPr>
+          <w:rFonts w:ascii="Cascadia Code" w:hAnsi="Cascadia Code"/>
+          <w:color w:val="EEFFFF"/>
+          <w:sz w:val="24"/>
+        </w:rPr>
+        <w:t xml:space="preserve"> </w:t>
+      </w:r>
+      <w:r>
+        <w:rPr>
+          <w:rFonts w:ascii="Cascadia Code" w:hAnsi="Cascadia Code"/>
+          <w:color w:val="EEFFFF"/>
+          <w:sz w:val="24"/>
+          <w:lang w:val="en-US"/>
+        </w:rPr>
+        <w:t> </w:t>
+      </w:r>
+      <w:r>
+        <w:rPr>
+          <w:rFonts w:ascii="Cascadia Code" w:hAnsi="Cascadia Code"/>
+          <w:color w:val="EEFFFF"/>
+          <w:sz w:val="24"/>
+        </w:rPr>
+        <w:t xml:space="preserve"> 255)</w:t>
+      </w:r>
+    </w:p>
+    <w:p>
+      <w:pPr>
+        <w:shd w:val="clear" w:color="auto" w:fill="161616"/>
+        <w:spacing w:line="330" w:lineRule="atLeast"/>
+        <w:ind w:firstLine="0"/>
+        <w:jc w:val="left"/>
+        <w:rPr>
+          <w:rFonts w:ascii="Cascadia Code" w:hAnsi="Cascadia Code"/>
+          <w:color w:val="EEFFFF"/>
+          <w:sz w:val="24"/>
+        </w:rPr>
+      </w:pPr>
+      <w:r>
+        <w:rPr>
+          <w:rFonts w:ascii="Cascadia Code" w:hAnsi="Cascadia Code"/>
+          <w:color w:val="EEFFFF"/>
+          <w:sz w:val="24"/>
+          <w:lang w:val="en-US"/>
+        </w:rPr>
+        <w:t> </w:t>
+      </w:r>
+      <w:r>
+        <w:rPr>
+          <w:rFonts w:ascii="Cascadia Code" w:hAnsi="Cascadia Code"/>
+          <w:color w:val="EEFFFF"/>
+          <w:sz w:val="24"/>
+        </w:rPr>
+        <w:t xml:space="preserve"> </w:t>
+      </w:r>
+      <w:r>
+        <w:rPr>
+          <w:rFonts w:ascii="Cascadia Code" w:hAnsi="Cascadia Code"/>
+          <w:color w:val="EEFFFF"/>
+          <w:sz w:val="24"/>
+          <w:lang w:val="en-US"/>
+        </w:rPr>
+        <w:t> </w:t>
+      </w:r>
+      <w:r>
+        <w:rPr>
+          <w:rFonts w:ascii="Cascadia Code" w:hAnsi="Cascadia Code"/>
+          <w:color w:val="EEFFFF"/>
+          <w:sz w:val="24"/>
+        </w:rPr>
+        <w:t xml:space="preserve"> </w:t>
+      </w:r>
+      <w:r>
+        <w:rPr>
+          <w:rFonts w:ascii="Cascadia Code" w:hAnsi="Cascadia Code"/>
+          <w:color w:val="EEFFFF"/>
+          <w:sz w:val="24"/>
+          <w:lang w:val="en-US"/>
+        </w:rPr>
+        <w:t> </w:t>
+      </w:r>
+      <w:r>
+        <w:rPr>
+          <w:rFonts w:ascii="Cascadia Code" w:hAnsi="Cascadia Code"/>
+          <w:color w:val="EEFFFF"/>
+          <w:sz w:val="24"/>
+        </w:rPr>
+        <w:t xml:space="preserve"> </w:t>
+      </w:r>
+      <w:r>
+        <w:rPr>
+          <w:rFonts w:ascii="Cascadia Code" w:hAnsi="Cascadia Code"/>
+          <w:color w:val="EEFFFF"/>
+          <w:sz w:val="24"/>
+          <w:lang w:val="en-US"/>
+        </w:rPr>
+        <w:t> </w:t>
+      </w:r>
+      <w:r>
+        <w:rPr>
+          <w:rFonts w:ascii="Cascadia Code" w:hAnsi="Cascadia Code"/>
+          <w:color w:val="EEFFFF"/>
+          <w:sz w:val="24"/>
+        </w:rPr>
+        <w:t xml:space="preserve"> </w:t>
       </w:r>
       <w:r>
         <w:rPr>
@@ -1567,16 +1795,14 @@
           <w:rFonts w:ascii="Cascadia Code" w:hAnsi="Cascadia Code"/>
           <w:color w:val="EEFFFF"/>
           <w:sz w:val="24"/>
-          <w:lang w:val="en-US"/>
-        </w:rPr>
-        <w:t xml:space="preserve"> </w:t>
-      </w:r>
-      <w:r>
-        <w:rPr>
-          <w:rFonts w:ascii="Cascadia Code" w:hAnsi="Cascadia Code"/>
-          <w:color w:val="98C379"/>
-          <w:sz w:val="24"/>
-          <w:lang w:val="en-US"/>
+        </w:rPr>
+        <w:t xml:space="preserve"> </w:t>
+      </w:r>
+      <w:r>
+        <w:rPr>
+          <w:rFonts w:ascii="Cascadia Code" w:hAnsi="Cascadia Code"/>
+          <w:color w:val="98C379"/>
+          <w:sz w:val="24"/>
         </w:rPr>
         <w:t>"</w:t>
       </w:r>
@@ -1593,7 +1819,6 @@
           <w:rFonts w:ascii="Cascadia Code" w:hAnsi="Cascadia Code"/>
           <w:color w:val="98C379"/>
           <w:sz w:val="24"/>
-          <w:lang w:val="en-US"/>
         </w:rPr>
         <w:t xml:space="preserve"> </w:t>
       </w:r>
@@ -1610,7 +1835,6 @@
           <w:rFonts w:ascii="Cascadia Code" w:hAnsi="Cascadia Code"/>
           <w:color w:val="98C379"/>
           <w:sz w:val="24"/>
-          <w:lang w:val="en-US"/>
         </w:rPr>
         <w:t xml:space="preserve"> </w:t>
       </w:r>
@@ -1622,14 +1846,21 @@
           <w:sz w:val="24"/>
           <w:lang w:val="en-US"/>
         </w:rPr>
-        <w:t>ESC."</w:t>
-      </w:r>
-      <w:r>
-        <w:rPr>
-          <w:rFonts w:ascii="Cascadia Code" w:hAnsi="Cascadia Code"/>
-          <w:color w:val="EEFFFF"/>
-          <w:sz w:val="24"/>
-          <w:lang w:val="en-US"/>
+        <w:t>ESC</w:t>
+      </w:r>
+      <w:r>
+        <w:rPr>
+          <w:rFonts w:ascii="Cascadia Code" w:hAnsi="Cascadia Code"/>
+          <w:color w:val="98C379"/>
+          <w:sz w:val="24"/>
+        </w:rPr>
+        <w:t>."</w:t>
+      </w:r>
+      <w:r>
+        <w:rPr>
+          <w:rFonts w:ascii="Cascadia Code" w:hAnsi="Cascadia Code"/>
+          <w:color w:val="EEFFFF"/>
+          <w:sz w:val="24"/>
         </w:rPr>
         <w:t>;;</w:t>
       </w:r>
@@ -1645,7 +1876,6 @@
           <w:rFonts w:ascii="Cascadia Code" w:hAnsi="Cascadia Code"/>
           <w:color w:val="EEFFFF"/>
           <w:sz w:val="24"/>
-          <w:lang w:val="en-US"/>
         </w:rPr>
       </w:pPr>
       <w:proofErr w:type="spellStart"/>
@@ -1672,7 +1902,7 @@
           <w:rFonts w:ascii="Arial" w:hAnsi="Arial" w:cs="Arial"/>
           <w:color w:val="000000" w:themeColor="text1"/>
           <w:sz w:val="24"/>
-          <w:lang w:val="en-US" w:eastAsia="en-GB"/>
+          <w:lang w:eastAsia="en-GB"/>
         </w:rPr>
       </w:pPr>
     </w:p>
@@ -1688,7 +1918,7 @@
           <w:rFonts w:ascii="Arial" w:hAnsi="Arial" w:cs="Arial"/>
           <w:color w:val="000000" w:themeColor="text1"/>
           <w:sz w:val="24"/>
-          <w:lang w:val="en-US" w:eastAsia="en-GB"/>
+          <w:lang w:eastAsia="en-GB"/>
         </w:rPr>
       </w:pPr>
     </w:p>
@@ -2341,7 +2571,6 @@
           <w:rFonts w:ascii="Cascadia Code" w:hAnsi="Cascadia Code"/>
           <w:color w:val="EEFFFF"/>
           <w:sz w:val="24"/>
-          <w:lang w:val="en-US"/>
         </w:rPr>
       </w:pPr>
       <w:r>
@@ -2358,7 +2587,6 @@
           <w:rFonts w:ascii="Cascadia Code" w:hAnsi="Cascadia Code"/>
           <w:color w:val="EEFFFF"/>
           <w:sz w:val="24"/>
-          <w:lang w:val="en-US"/>
         </w:rPr>
         <w:t>;;</w:t>
       </w:r>
@@ -2373,40 +2601,71 @@
           <w:rFonts w:ascii="Cascadia Code" w:hAnsi="Cascadia Code"/>
           <w:color w:val="EEFFFF"/>
           <w:sz w:val="24"/>
-          <w:lang w:val="en-US"/>
-        </w:rPr>
-      </w:pPr>
-      <w:r>
-        <w:rPr>
-          <w:rFonts w:ascii="Cascadia Code" w:hAnsi="Cascadia Code"/>
-          <w:color w:val="EEFFFF"/>
-          <w:sz w:val="24"/>
-          <w:lang w:val="en-US"/>
-        </w:rPr>
-        <w:t>  1)</w:t>
-      </w:r>
-    </w:p>
-    <w:p>
-      <w:pPr>
-        <w:shd w:val="clear" w:color="auto" w:fill="161616"/>
-        <w:spacing w:line="330" w:lineRule="atLeast"/>
-        <w:ind w:firstLine="0"/>
-        <w:jc w:val="left"/>
-        <w:rPr>
-          <w:rFonts w:ascii="Cascadia Code" w:hAnsi="Cascadia Code"/>
-          <w:color w:val="EEFFFF"/>
-          <w:sz w:val="24"/>
-          <w:lang w:val="en-US"/>
-        </w:rPr>
-      </w:pPr>
-      <w:r>
-        <w:rPr>
-          <w:rFonts w:ascii="Cascadia Code" w:hAnsi="Cascadia Code"/>
-          <w:color w:val="EEFFFF"/>
-          <w:sz w:val="24"/>
-          <w:lang w:val="en-US"/>
-        </w:rPr>
-        <w:t xml:space="preserve">    </w:t>
+        </w:rPr>
+      </w:pPr>
+      <w:r>
+        <w:rPr>
+          <w:rFonts w:ascii="Cascadia Code" w:hAnsi="Cascadia Code"/>
+          <w:color w:val="EEFFFF"/>
+          <w:sz w:val="24"/>
+          <w:lang w:val="en-US"/>
+        </w:rPr>
+        <w:t> </w:t>
+      </w:r>
+      <w:r>
+        <w:rPr>
+          <w:rFonts w:ascii="Cascadia Code" w:hAnsi="Cascadia Code"/>
+          <w:color w:val="EEFFFF"/>
+          <w:sz w:val="24"/>
+        </w:rPr>
+        <w:t xml:space="preserve"> 1)</w:t>
+      </w:r>
+    </w:p>
+    <w:p>
+      <w:pPr>
+        <w:shd w:val="clear" w:color="auto" w:fill="161616"/>
+        <w:spacing w:line="330" w:lineRule="atLeast"/>
+        <w:ind w:firstLine="0"/>
+        <w:jc w:val="left"/>
+        <w:rPr>
+          <w:rFonts w:ascii="Cascadia Code" w:hAnsi="Cascadia Code"/>
+          <w:color w:val="EEFFFF"/>
+          <w:sz w:val="24"/>
+        </w:rPr>
+      </w:pPr>
+      <w:r>
+        <w:rPr>
+          <w:rFonts w:ascii="Cascadia Code" w:hAnsi="Cascadia Code"/>
+          <w:color w:val="EEFFFF"/>
+          <w:sz w:val="24"/>
+          <w:lang w:val="en-US"/>
+        </w:rPr>
+        <w:t> </w:t>
+      </w:r>
+      <w:r>
+        <w:rPr>
+          <w:rFonts w:ascii="Cascadia Code" w:hAnsi="Cascadia Code"/>
+          <w:color w:val="EEFFFF"/>
+          <w:sz w:val="24"/>
+        </w:rPr>
+        <w:t xml:space="preserve"> </w:t>
+      </w:r>
+      <w:r>
+        <w:rPr>
+          <w:rFonts w:ascii="Cascadia Code" w:hAnsi="Cascadia Code"/>
+          <w:color w:val="EEFFFF"/>
+          <w:sz w:val="24"/>
+          <w:lang w:val="en-US"/>
+        </w:rPr>
+        <w:t> </w:t>
+      </w:r>
+      <w:r>
+        <w:rPr>
+          <w:rFonts w:ascii="Cascadia Code" w:hAnsi="Cascadia Code"/>
+          <w:color w:val="EEFFFF"/>
+          <w:sz w:val="24"/>
+        </w:rPr>
+        <w:t xml:space="preserve"> </w:t>
       </w:r>
       <w:r>
         <w:rPr>
@@ -2422,16 +2681,14 @@
           <w:rFonts w:ascii="Cascadia Code" w:hAnsi="Cascadia Code"/>
           <w:color w:val="EEFFFF"/>
           <w:sz w:val="24"/>
-          <w:lang w:val="en-US"/>
-        </w:rPr>
-        <w:t xml:space="preserve"> </w:t>
-      </w:r>
-      <w:r>
-        <w:rPr>
-          <w:rFonts w:ascii="Cascadia Code" w:hAnsi="Cascadia Code"/>
-          <w:color w:val="98C379"/>
-          <w:sz w:val="24"/>
-          <w:lang w:val="en-US"/>
+        </w:rPr>
+        <w:t xml:space="preserve"> </w:t>
+      </w:r>
+      <w:r>
+        <w:rPr>
+          <w:rFonts w:ascii="Cascadia Code" w:hAnsi="Cascadia Code"/>
+          <w:color w:val="98C379"/>
+          <w:sz w:val="24"/>
         </w:rPr>
         <w:t>"</w:t>
       </w:r>
@@ -2448,7 +2705,6 @@
           <w:rFonts w:ascii="Cascadia Code" w:hAnsi="Cascadia Code"/>
           <w:color w:val="98C379"/>
           <w:sz w:val="24"/>
-          <w:lang w:val="en-US"/>
         </w:rPr>
         <w:t xml:space="preserve"> </w:t>
       </w:r>
@@ -2465,7 +2721,6 @@
           <w:rFonts w:ascii="Cascadia Code" w:hAnsi="Cascadia Code"/>
           <w:color w:val="98C379"/>
           <w:sz w:val="24"/>
-          <w:lang w:val="en-US"/>
         </w:rPr>
         <w:t xml:space="preserve"> </w:t>
       </w:r>
@@ -2483,7 +2738,6 @@
           <w:rFonts w:ascii="Cascadia Code" w:hAnsi="Cascadia Code"/>
           <w:color w:val="98C379"/>
           <w:sz w:val="24"/>
-          <w:lang w:val="en-US"/>
         </w:rPr>
         <w:t>."</w:t>
       </w:r>
@@ -2492,7 +2746,6 @@
           <w:rFonts w:ascii="Cascadia Code" w:hAnsi="Cascadia Code"/>
           <w:color w:val="EEFFFF"/>
           <w:sz w:val="24"/>
-          <w:lang w:val="en-US"/>
         </w:rPr>
         <w:t>;;</w:t>
       </w:r>
@@ -2508,40 +2761,88 @@
           <w:rFonts w:ascii="Cascadia Code" w:hAnsi="Cascadia Code"/>
           <w:color w:val="EEFFFF"/>
           <w:sz w:val="24"/>
-          <w:lang w:val="en-US"/>
-        </w:rPr>
-      </w:pPr>
-      <w:r>
-        <w:rPr>
-          <w:rFonts w:ascii="Cascadia Code" w:hAnsi="Cascadia Code"/>
-          <w:color w:val="EEFFFF"/>
-          <w:sz w:val="24"/>
-          <w:lang w:val="en-US"/>
-        </w:rPr>
-        <w:t>  255)</w:t>
-      </w:r>
-    </w:p>
-    <w:p>
-      <w:pPr>
-        <w:shd w:val="clear" w:color="auto" w:fill="161616"/>
-        <w:spacing w:line="330" w:lineRule="atLeast"/>
-        <w:ind w:firstLine="0"/>
-        <w:jc w:val="left"/>
-        <w:rPr>
-          <w:rFonts w:ascii="Cascadia Code" w:hAnsi="Cascadia Code"/>
-          <w:color w:val="EEFFFF"/>
-          <w:sz w:val="24"/>
-          <w:lang w:val="en-US"/>
-        </w:rPr>
-      </w:pPr>
-      <w:r>
-        <w:rPr>
-          <w:rFonts w:ascii="Cascadia Code" w:hAnsi="Cascadia Code"/>
-          <w:color w:val="EEFFFF"/>
-          <w:sz w:val="24"/>
-          <w:lang w:val="en-US"/>
-        </w:rPr>
-        <w:t xml:space="preserve">      </w:t>
+        </w:rPr>
+      </w:pPr>
+      <w:r>
+        <w:rPr>
+          <w:rFonts w:ascii="Cascadia Code" w:hAnsi="Cascadia Code"/>
+          <w:color w:val="EEFFFF"/>
+          <w:sz w:val="24"/>
+          <w:lang w:val="en-US"/>
+        </w:rPr>
+        <w:t> </w:t>
+      </w:r>
+      <w:r>
+        <w:rPr>
+          <w:rFonts w:ascii="Cascadia Code" w:hAnsi="Cascadia Code"/>
+          <w:color w:val="EEFFFF"/>
+          <w:sz w:val="24"/>
+        </w:rPr>
+        <w:t xml:space="preserve"> 255)</w:t>
+      </w:r>
+    </w:p>
+    <w:p>
+      <w:pPr>
+        <w:shd w:val="clear" w:color="auto" w:fill="161616"/>
+        <w:spacing w:line="330" w:lineRule="atLeast"/>
+        <w:ind w:firstLine="0"/>
+        <w:jc w:val="left"/>
+        <w:rPr>
+          <w:rFonts w:ascii="Cascadia Code" w:hAnsi="Cascadia Code"/>
+          <w:color w:val="EEFFFF"/>
+          <w:sz w:val="24"/>
+        </w:rPr>
+      </w:pPr>
+      <w:r>
+        <w:rPr>
+          <w:rFonts w:ascii="Cascadia Code" w:hAnsi="Cascadia Code"/>
+          <w:color w:val="EEFFFF"/>
+          <w:sz w:val="24"/>
+          <w:lang w:val="en-US"/>
+        </w:rPr>
+        <w:t> </w:t>
+      </w:r>
+      <w:r>
+        <w:rPr>
+          <w:rFonts w:ascii="Cascadia Code" w:hAnsi="Cascadia Code"/>
+          <w:color w:val="EEFFFF"/>
+          <w:sz w:val="24"/>
+        </w:rPr>
+        <w:t xml:space="preserve"> </w:t>
+      </w:r>
+      <w:r>
+        <w:rPr>
+          <w:rFonts w:ascii="Cascadia Code" w:hAnsi="Cascadia Code"/>
+          <w:color w:val="EEFFFF"/>
+          <w:sz w:val="24"/>
+          <w:lang w:val="en-US"/>
+        </w:rPr>
+        <w:t> </w:t>
+      </w:r>
+      <w:r>
+        <w:rPr>
+          <w:rFonts w:ascii="Cascadia Code" w:hAnsi="Cascadia Code"/>
+          <w:color w:val="EEFFFF"/>
+          <w:sz w:val="24"/>
+        </w:rPr>
+        <w:t xml:space="preserve"> </w:t>
+      </w:r>
+      <w:r>
+        <w:rPr>
+          <w:rFonts w:ascii="Cascadia Code" w:hAnsi="Cascadia Code"/>
+          <w:color w:val="EEFFFF"/>
+          <w:sz w:val="24"/>
+          <w:lang w:val="en-US"/>
+        </w:rPr>
+        <w:t> </w:t>
+      </w:r>
+      <w:r>
+        <w:rPr>
+          <w:rFonts w:ascii="Cascadia Code" w:hAnsi="Cascadia Code"/>
+          <w:color w:val="EEFFFF"/>
+          <w:sz w:val="24"/>
+        </w:rPr>
+        <w:t xml:space="preserve"> </w:t>
       </w:r>
       <w:r>
         <w:rPr>
@@ -2557,16 +2858,14 @@
           <w:rFonts w:ascii="Cascadia Code" w:hAnsi="Cascadia Code"/>
           <w:color w:val="EEFFFF"/>
           <w:sz w:val="24"/>
-          <w:lang w:val="en-US"/>
-        </w:rPr>
-        <w:t xml:space="preserve"> </w:t>
-      </w:r>
-      <w:r>
-        <w:rPr>
-          <w:rFonts w:ascii="Cascadia Code" w:hAnsi="Cascadia Code"/>
-          <w:color w:val="98C379"/>
-          <w:sz w:val="24"/>
-          <w:lang w:val="en-US"/>
+        </w:rPr>
+        <w:t xml:space="preserve"> </w:t>
+      </w:r>
+      <w:r>
+        <w:rPr>
+          <w:rFonts w:ascii="Cascadia Code" w:hAnsi="Cascadia Code"/>
+          <w:color w:val="98C379"/>
+          <w:sz w:val="24"/>
         </w:rPr>
         <w:t>"</w:t>
       </w:r>
@@ -2583,7 +2882,6 @@
           <w:rFonts w:ascii="Cascadia Code" w:hAnsi="Cascadia Code"/>
           <w:color w:val="98C379"/>
           <w:sz w:val="24"/>
-          <w:lang w:val="en-US"/>
         </w:rPr>
         <w:t xml:space="preserve"> </w:t>
       </w:r>
@@ -2600,7 +2898,6 @@
           <w:rFonts w:ascii="Cascadia Code" w:hAnsi="Cascadia Code"/>
           <w:color w:val="98C379"/>
           <w:sz w:val="24"/>
-          <w:lang w:val="en-US"/>
         </w:rPr>
         <w:t xml:space="preserve"> </w:t>
       </w:r>
@@ -2612,14 +2909,21 @@
           <w:sz w:val="24"/>
           <w:lang w:val="en-US"/>
         </w:rPr>
-        <w:t>ESC."</w:t>
-      </w:r>
-      <w:r>
-        <w:rPr>
-          <w:rFonts w:ascii="Cascadia Code" w:hAnsi="Cascadia Code"/>
-          <w:color w:val="EEFFFF"/>
-          <w:sz w:val="24"/>
-          <w:lang w:val="en-US"/>
+        <w:t>ESC</w:t>
+      </w:r>
+      <w:r>
+        <w:rPr>
+          <w:rFonts w:ascii="Cascadia Code" w:hAnsi="Cascadia Code"/>
+          <w:color w:val="98C379"/>
+          <w:sz w:val="24"/>
+        </w:rPr>
+        <w:t>."</w:t>
+      </w:r>
+      <w:r>
+        <w:rPr>
+          <w:rFonts w:ascii="Cascadia Code" w:hAnsi="Cascadia Code"/>
+          <w:color w:val="EEFFFF"/>
+          <w:sz w:val="24"/>
         </w:rPr>
         <w:t>;;</w:t>
       </w:r>
@@ -6103,8 +6407,6 @@
           <w:lang w:eastAsia="en-GB"/>
         </w:rPr>
       </w:pPr>
-      <w:bookmarkStart w:id="1" w:name="_GoBack"/>
-      <w:bookmarkEnd w:id="1"/>
     </w:p>
     <w:p>
       <w:pPr>
@@ -6211,6 +6513,7 @@
           <w:lang w:eastAsia="en-GB"/>
         </w:rPr>
       </w:pPr>
+      <w:bookmarkStart w:id="1" w:name="_GoBack"/>
       <w:r>
         <w:rPr>
           <w:noProof/>
@@ -6220,10 +6523,10 @@
         </w:rPr>
         <w:lastRenderedPageBreak/>
         <w:drawing>
-          <wp:inline distT="0" distB="0" distL="0" distR="0" wp14:anchorId="05ADDB5E" wp14:editId="5AE0CC86">
-            <wp:extent cx="3185901" cy="8328660"/>
+          <wp:inline distT="0" distB="0" distL="0" distR="0" wp14:anchorId="4D4C249E" wp14:editId="2F5E8B06">
+            <wp:extent cx="3548495" cy="8214360"/>
             <wp:effectExtent l="0" t="0" r="0" b="0"/>
-            <wp:docPr id="1" name="Рисунок 1"/>
+            <wp:docPr id="2" name="Рисунок 2"/>
             <wp:cNvGraphicFramePr>
               <a:graphicFrameLocks xmlns:a="http://schemas.openxmlformats.org/drawingml/2006/main" noChangeAspect="1"/>
             </wp:cNvGraphicFramePr>
@@ -6252,7 +6555,7 @@
                   <pic:spPr bwMode="auto">
                     <a:xfrm>
                       <a:off x="0" y="0"/>
-                      <a:ext cx="3188352" cy="8335068"/>
+                      <a:ext cx="3550912" cy="8219955"/>
                     </a:xfrm>
                     <a:prstGeom prst="rect">
                       <a:avLst/>
@@ -6268,6 +6571,7 @@
           </wp:inline>
         </w:drawing>
       </w:r>
+      <w:bookmarkEnd w:id="1"/>
     </w:p>
     <w:p>
       <w:pPr>

</xml_diff>